<commit_message>
Teste das funcionalidades do GitHub
</commit_message>
<xml_diff>
--- a/analiseSistemas/DocumentoLevantamentoRequisitos.docx
+++ b/analiseSistemas/DocumentoLevantamentoRequisitos.docx
@@ -1,6 +1,6 @@
 
 <file path=word/document.xml><?xml version="1.0" encoding="utf-8"?>
-<w:document xmlns:ve="http://schemas.openxmlformats.org/markup-compatibility/2006" xmlns:o="urn:schemas-microsoft-com:office:office" xmlns:r="http://schemas.openxmlformats.org/officeDocument/2006/relationships" xmlns:m="http://schemas.openxmlformats.org/officeDocument/2006/math" xmlns:v="urn:schemas-microsoft-com:vml" xmlns:wp="http://schemas.openxmlformats.org/drawingml/2006/wordprocessingDrawing" xmlns:w10="urn:schemas-microsoft-com:office:word" xmlns:w="http://schemas.openxmlformats.org/wordprocessingml/2006/main" xmlns:wne="http://schemas.microsoft.com/office/word/2006/wordml">
+<w:document xmlns:wpc="http://schemas.microsoft.com/office/word/2010/wordprocessingCanvas" xmlns:mc="http://schemas.openxmlformats.org/markup-compatibility/2006" xmlns:o="urn:schemas-microsoft-com:office:office" xmlns:r="http://schemas.openxmlformats.org/officeDocument/2006/relationships" xmlns:m="http://schemas.openxmlformats.org/officeDocument/2006/math" xmlns:v="urn:schemas-microsoft-com:vml" xmlns:wp14="http://schemas.microsoft.com/office/word/2010/wordprocessingDrawing" xmlns:wp="http://schemas.openxmlformats.org/drawingml/2006/wordprocessingDrawing" xmlns:w10="urn:schemas-microsoft-com:office:word" xmlns:w="http://schemas.openxmlformats.org/wordprocessingml/2006/main" xmlns:w14="http://schemas.microsoft.com/office/word/2010/wordml" xmlns:wpg="http://schemas.microsoft.com/office/word/2010/wordprocessingGroup" xmlns:wpi="http://schemas.microsoft.com/office/word/2010/wordprocessingInk" xmlns:wne="http://schemas.microsoft.com/office/word/2006/wordml" xmlns:wps="http://schemas.microsoft.com/office/word/2010/wordprocessingShape" mc:Ignorable="w14 wp14">
   <w:body>
     <w:p>
       <w:pPr>
@@ -23,6 +23,18 @@
         </w:rPr>
         <w:t>Documento de Levantamento de Requisitos</w:t>
       </w:r>
+      <w:r>
+        <w:rPr>
+          <w:rFonts w:ascii="Times New Roman" w:hAnsi="Times New Roman" w:cs="Times New Roman"/>
+          <w:b/>
+          <w:bCs/>
+          <w:sz w:val="36"/>
+          <w:szCs w:val="36"/>
+        </w:rPr>
+        <w:t xml:space="preserve"> (Alpha)</w:t>
+      </w:r>
+      <w:bookmarkStart w:id="0" w:name="_GoBack"/>
+      <w:bookmarkEnd w:id="0"/>
     </w:p>
     <w:p>
       <w:pPr>
@@ -4723,27 +4735,7 @@
           <w:sz w:val="24"/>
           <w:szCs w:val="24"/>
         </w:rPr>
-        <w:t xml:space="preserve"> que permanecerá </w:t>
-      </w:r>
-      <w:proofErr w:type="spellStart"/>
-      <w:r>
-        <w:rPr>
-          <w:rFonts w:ascii="Times New Roman" w:hAnsi="Times New Roman" w:cs="Times New Roman"/>
-          <w:color w:val="000000"/>
-          <w:sz w:val="24"/>
-          <w:szCs w:val="24"/>
-        </w:rPr>
-        <w:t>ativa</w:t>
-      </w:r>
-      <w:proofErr w:type="spellEnd"/>
-      <w:r>
-        <w:rPr>
-          <w:rFonts w:ascii="Times New Roman" w:hAnsi="Times New Roman" w:cs="Times New Roman"/>
-          <w:color w:val="000000"/>
-          <w:sz w:val="24"/>
-          <w:szCs w:val="24"/>
-        </w:rPr>
-        <w:t xml:space="preserve"> e sempre </w:t>
+        <w:t xml:space="preserve"> que permanecerá ativa e sempre </w:t>
       </w:r>
       <w:proofErr w:type="gramStart"/>
       <w:r>
@@ -5465,7 +5457,7 @@
 </file>
 
 <file path=word/numbering.xml><?xml version="1.0" encoding="utf-8"?>
-<w:numbering xmlns:ve="http://schemas.openxmlformats.org/markup-compatibility/2006" xmlns:o="urn:schemas-microsoft-com:office:office" xmlns:r="http://schemas.openxmlformats.org/officeDocument/2006/relationships" xmlns:m="http://schemas.openxmlformats.org/officeDocument/2006/math" xmlns:v="urn:schemas-microsoft-com:vml" xmlns:wp="http://schemas.openxmlformats.org/drawingml/2006/wordprocessingDrawing" xmlns:w10="urn:schemas-microsoft-com:office:word" xmlns:w="http://schemas.openxmlformats.org/wordprocessingml/2006/main" xmlns:wne="http://schemas.microsoft.com/office/word/2006/wordml">
+<w:numbering xmlns:wpc="http://schemas.microsoft.com/office/word/2010/wordprocessingCanvas" xmlns:mc="http://schemas.openxmlformats.org/markup-compatibility/2006" xmlns:o="urn:schemas-microsoft-com:office:office" xmlns:r="http://schemas.openxmlformats.org/officeDocument/2006/relationships" xmlns:m="http://schemas.openxmlformats.org/officeDocument/2006/math" xmlns:v="urn:schemas-microsoft-com:vml" xmlns:wp14="http://schemas.microsoft.com/office/word/2010/wordprocessingDrawing" xmlns:wp="http://schemas.openxmlformats.org/drawingml/2006/wordprocessingDrawing" xmlns:w10="urn:schemas-microsoft-com:office:word" xmlns:w="http://schemas.openxmlformats.org/wordprocessingml/2006/main" xmlns:w14="http://schemas.microsoft.com/office/word/2010/wordml" xmlns:wpg="http://schemas.microsoft.com/office/word/2010/wordprocessingGroup" xmlns:wpi="http://schemas.microsoft.com/office/word/2010/wordprocessingInk" xmlns:wne="http://schemas.microsoft.com/office/word/2006/wordml" xmlns:wps="http://schemas.microsoft.com/office/word/2010/wordprocessingShape" mc:Ignorable="w14 wp14">
   <w:abstractNum w:abstractNumId="0">
     <w:nsid w:val="66FE5A27"/>
     <w:multiLevelType w:val="hybridMultilevel"/>
@@ -5559,7 +5551,7 @@
 </file>
 
 <file path=word/styles.xml><?xml version="1.0" encoding="utf-8"?>
-<w:styles xmlns:r="http://schemas.openxmlformats.org/officeDocument/2006/relationships" xmlns:w="http://schemas.openxmlformats.org/wordprocessingml/2006/main">
+<w:styles xmlns:mc="http://schemas.openxmlformats.org/markup-compatibility/2006" xmlns:r="http://schemas.openxmlformats.org/officeDocument/2006/relationships" xmlns:w="http://schemas.openxmlformats.org/wordprocessingml/2006/main" xmlns:w14="http://schemas.microsoft.com/office/word/2010/wordml" mc:Ignorable="w14">
   <w:docDefaults>
     <w:rPrDefault>
       <w:rPr>
@@ -5730,7 +5722,6 @@
     <w:uiPriority w:val="99"/>
     <w:semiHidden/>
     <w:unhideWhenUsed/>
-    <w:qFormat/>
     <w:tblPr>
       <w:tblInd w:w="0" w:type="dxa"/>
       <w:tblCellMar>
@@ -5756,7 +5747,6 @@
       <w:spacing w:after="0" w:line="240" w:lineRule="auto"/>
     </w:pPr>
     <w:tblPr>
-      <w:tblInd w:w="0" w:type="dxa"/>
       <w:tblBorders>
         <w:top w:val="single" w:sz="4" w:space="0" w:color="000000" w:themeColor="text1"/>
         <w:left w:val="single" w:sz="4" w:space="0" w:color="000000" w:themeColor="text1"/>
@@ -5765,12 +5755,6 @@
         <w:insideH w:val="single" w:sz="4" w:space="0" w:color="000000" w:themeColor="text1"/>
         <w:insideV w:val="single" w:sz="4" w:space="0" w:color="000000" w:themeColor="text1"/>
       </w:tblBorders>
-      <w:tblCellMar>
-        <w:top w:w="0" w:type="dxa"/>
-        <w:left w:w="108" w:type="dxa"/>
-        <w:bottom w:w="0" w:type="dxa"/>
-        <w:right w:w="108" w:type="dxa"/>
-      </w:tblCellMar>
     </w:tblPr>
   </w:style>
   <w:style w:type="paragraph" w:styleId="PargrafodaLista">
@@ -5983,7 +5967,6 @@
       <w:spacing w:after="0" w:line="240" w:lineRule="auto"/>
     </w:pPr>
     <w:tblPr>
-      <w:tblInd w:w="0" w:type="dxa"/>
       <w:tblBorders>
         <w:top w:val="single" w:sz="4" w:space="0" w:color="000000" w:themeColor="text1"/>
         <w:left w:val="single" w:sz="4" w:space="0" w:color="000000" w:themeColor="text1"/>
@@ -5992,12 +5975,6 @@
         <w:insideH w:val="single" w:sz="4" w:space="0" w:color="000000" w:themeColor="text1"/>
         <w:insideV w:val="single" w:sz="4" w:space="0" w:color="000000" w:themeColor="text1"/>
       </w:tblBorders>
-      <w:tblCellMar>
-        <w:top w:w="0" w:type="dxa"/>
-        <w:left w:w="108" w:type="dxa"/>
-        <w:bottom w:w="0" w:type="dxa"/>
-        <w:right w:w="108" w:type="dxa"/>
-      </w:tblCellMar>
     </w:tblPr>
   </w:style>
   <w:style w:type="paragraph" w:styleId="PargrafodaLista">

</xml_diff>